<commit_message>
update course content week02 Tues
</commit_message>
<xml_diff>
--- a/google-drive/week02/2Tues/4_LAsBEST Activity on Hypothesis Testing.docx
+++ b/google-drive/week02/2Tues/4_LAsBEST Activity on Hypothesis Testing.docx
@@ -302,18 +302,26 @@
         <w:noProof/>
       </w:rPr>
       <w:drawing>
-        <wp:anchor distT="0" distB="0" distL="114300" distR="114300" simplePos="0" relativeHeight="251659264" behindDoc="0" locked="0" layoutInCell="1" allowOverlap="1" wp14:anchorId="65A319D0" wp14:editId="592AF509">
+        <wp:anchor distT="0" distB="0" distL="114300" distR="114300" simplePos="0" relativeHeight="251658240" behindDoc="1" locked="0" layoutInCell="1" allowOverlap="1" wp14:anchorId="7447909D" wp14:editId="179D1913">
           <wp:simplePos x="0" y="0"/>
           <wp:positionH relativeFrom="column">
-            <wp:posOffset>-980141</wp:posOffset>
+            <wp:posOffset>-1082757</wp:posOffset>
           </wp:positionH>
           <wp:positionV relativeFrom="paragraph">
-            <wp:posOffset>-192106</wp:posOffset>
+            <wp:posOffset>16084</wp:posOffset>
           </wp:positionV>
-          <wp:extent cx="830580" cy="786130"/>
-          <wp:effectExtent l="0" t="0" r="0" b="1270"/>
-          <wp:wrapSquare wrapText="bothSides"/>
-          <wp:docPr id="1" name="Picture 1" descr="Text&#10;&#10;Description automatically generated"/>
+          <wp:extent cx="795813" cy="699125"/>
+          <wp:effectExtent l="0" t="0" r="4445" b="0"/>
+          <wp:wrapTight wrapText="bothSides">
+            <wp:wrapPolygon edited="0">
+              <wp:start x="0" y="0"/>
+              <wp:lineTo x="0" y="21207"/>
+              <wp:lineTo x="21376" y="21207"/>
+              <wp:lineTo x="21376" y="0"/>
+              <wp:lineTo x="0" y="0"/>
+            </wp:wrapPolygon>
+          </wp:wrapTight>
+          <wp:docPr id="1026455311" name="Picture 1" descr="A black and red text&#10;&#10;Description automatically generated with low confidence"/>
           <wp:cNvGraphicFramePr>
             <a:graphicFrameLocks xmlns:a="http://schemas.openxmlformats.org/drawingml/2006/main" noChangeAspect="1"/>
           </wp:cNvGraphicFramePr>
@@ -321,7 +329,7 @@
             <a:graphicData uri="http://schemas.openxmlformats.org/drawingml/2006/picture">
               <pic:pic xmlns:pic="http://schemas.openxmlformats.org/drawingml/2006/picture">
                 <pic:nvPicPr>
-                  <pic:cNvPr id="1" name="Picture 1" descr="Text&#10;&#10;Description automatically generated"/>
+                  <pic:cNvPr id="1026455311" name="Picture 1" descr="A black and red text&#10;&#10;Description automatically generated with low confidence"/>
                   <pic:cNvPicPr/>
                 </pic:nvPicPr>
                 <pic:blipFill>
@@ -339,7 +347,7 @@
                 <pic:spPr>
                   <a:xfrm>
                     <a:off x="0" y="0"/>
-                    <a:ext cx="830580" cy="786130"/>
+                    <a:ext cx="795813" cy="699125"/>
                   </a:xfrm>
                   <a:prstGeom prst="rect">
                     <a:avLst/>
@@ -348,15 +356,21 @@
               </pic:pic>
             </a:graphicData>
           </a:graphic>
-          <wp14:sizeRelH relativeFrom="margin">
+          <wp14:sizeRelH relativeFrom="page">
             <wp14:pctWidth>0</wp14:pctWidth>
           </wp14:sizeRelH>
-          <wp14:sizeRelV relativeFrom="margin">
+          <wp14:sizeRelV relativeFrom="page">
             <wp14:pctHeight>0</wp14:pctHeight>
           </wp14:sizeRelV>
         </wp:anchor>
       </w:drawing>
     </w:r>
+  </w:p>
+  <w:p>
+    <w:pPr>
+      <w:pStyle w:val="Footer"/>
+      <w:ind w:left="-1710"/>
+    </w:pPr>
   </w:p>
 </w:ftr>
 </file>
@@ -388,10 +402,16 @@
       <w:jc w:val="right"/>
     </w:pPr>
     <w:r>
-      <w:t>June 21, 202</w:t>
+      <w:t>June 2</w:t>
     </w:r>
     <w:r>
-      <w:t>2</w:t>
+      <w:t>6</w:t>
+    </w:r>
+    <w:r>
+      <w:t>, 202</w:t>
+    </w:r>
+    <w:r>
+      <w:t>3</w:t>
     </w:r>
   </w:p>
 </w:hdr>

</xml_diff>